<commit_message>
doc: update student 02 documentation
</commit_message>
<xml_diff>
--- a/reports/D03/student 02/Analysis Report S02-D03.docx
+++ b/reports/D03/student 02/Analysis Report S02-D03.docx
@@ -489,14 +489,12 @@
               </w:rPr>
               <w:t xml:space="preserve"> </w:t>
             </w:r>
-            <w:hyperlink r:id="rId7">
+            <w:hyperlink r:id="rId7" w:history="1">
               <w:r>
                 <w:rPr>
                   <w:rStyle w:val="Hipervnculo"/>
-                  <w:rFonts w:ascii="Calibri Light" w:eastAsia="Calibri Light" w:hAnsi="Calibri Light" w:cs="Calibri Light"/>
-                  <w:lang w:val="en-US"/>
                 </w:rPr>
-                <w:t>https://github.com/DP2-C1-07/Acme-SF-D02.git</w:t>
+                <w:t>https://github.com/DP2-C1-07/Acme-SF-D03.git</w:t>
               </w:r>
             </w:hyperlink>
           </w:p>
@@ -2685,25 +2683,7 @@
           <w:szCs w:val="24"/>
           <w:lang w:val="en-US"/>
         </w:rPr>
-        <w:t xml:space="preserve">, several key adjustments have been made to enhance functionality and align with project requirements. These modifications, discussed below, were meticulously </w:t>
-      </w:r>
-      <w:r>
-        <w:rPr>
-          <w:color w:val="000000" w:themeColor="text1"/>
-          <w:sz w:val="24"/>
-          <w:szCs w:val="24"/>
-          <w:lang w:val="en-US"/>
-        </w:rPr>
-        <w:t>considered,</w:t>
-      </w:r>
-      <w:r>
-        <w:rPr>
-          <w:color w:val="000000" w:themeColor="text1"/>
-          <w:sz w:val="24"/>
-          <w:szCs w:val="24"/>
-          <w:lang w:val="en-US"/>
-        </w:rPr>
-        <w:t xml:space="preserve"> and documented for clarity and coherence in our development workflow.</w:t>
+        <w:t>, several key adjustments have been made to enhance functionality and align with project requirements. These modifications, discussed below, were meticulously considered, and documented for clarity and coherence in our development workflow.</w:t>
       </w:r>
     </w:p>
     <w:p>
@@ -3717,6 +3697,18 @@
       <w:szCs w:val="20"/>
     </w:rPr>
   </w:style>
+  <w:style w:type="character" w:styleId="Mencinsinresolver">
+    <w:name w:val="Unresolved Mention"/>
+    <w:basedOn w:val="Fuentedeprrafopredeter"/>
+    <w:uiPriority w:val="99"/>
+    <w:semiHidden/>
+    <w:unhideWhenUsed/>
+    <w:rsid w:val="00A474E0"/>
+    <w:rPr>
+      <w:color w:val="605E5C"/>
+      <w:shd w:val="clear" w:color="auto" w:fill="E1DFDD"/>
+    </w:rPr>
+  </w:style>
 </w:styles>
 </file>
 

</xml_diff>